<commit_message>
Modify Demo.docx at 9/5
</commit_message>
<xml_diff>
--- a/Báo cáo hàng tuần/Demo.docx
+++ b/Báo cáo hàng tuần/Demo.docx
@@ -4,14 +4,14 @@
   <w:body>
     <w:p>
       <w:pPr>
-        <w:rPr>
-          <w:rFonts w:ascii="Times New Roman" w:hAnsi="Times New Roman" w:cs="Times New Roman"/>
-          <w:sz w:val="26"/>
-          <w:szCs w:val="26"/>
-          <w:lang w:val="vi-VN"/>
-        </w:rPr>
-      </w:pPr>
-      <w:proofErr w:type="spellStart"/>
+        <w:spacing w:line="360" w:lineRule="auto"/>
+        <w:rPr>
+          <w:rFonts w:ascii="Times New Roman" w:hAnsi="Times New Roman" w:cs="Times New Roman"/>
+          <w:sz w:val="26"/>
+          <w:szCs w:val="26"/>
+          <w:lang w:val="vi-VN"/>
+        </w:rPr>
+      </w:pPr>
       <w:r>
         <w:rPr>
           <w:rFonts w:ascii="Times New Roman" w:hAnsi="Times New Roman" w:cs="Times New Roman"/>
@@ -20,7 +20,6 @@
         </w:rPr>
         <w:t>Mục</w:t>
       </w:r>
-      <w:proofErr w:type="spellEnd"/>
       <w:r>
         <w:rPr>
           <w:rFonts w:ascii="Times New Roman" w:hAnsi="Times New Roman" w:cs="Times New Roman"/>
@@ -33,6 +32,7 @@
     </w:p>
     <w:p>
       <w:pPr>
+        <w:spacing w:line="360" w:lineRule="auto"/>
         <w:rPr>
           <w:rFonts w:ascii="Times New Roman" w:hAnsi="Times New Roman" w:cs="Times New Roman"/>
           <w:sz w:val="26"/>
@@ -52,6 +52,7 @@
     </w:p>
     <w:p>
       <w:pPr>
+        <w:spacing w:line="360" w:lineRule="auto"/>
         <w:rPr>
           <w:rFonts w:ascii="Times New Roman" w:hAnsi="Times New Roman" w:cs="Times New Roman"/>
           <w:sz w:val="26"/>
@@ -76,6 +77,7 @@
           <w:ilvl w:val="0"/>
           <w:numId w:val="1"/>
         </w:numPr>
+        <w:spacing w:line="360" w:lineRule="auto"/>
         <w:rPr>
           <w:rFonts w:ascii="Times New Roman" w:hAnsi="Times New Roman" w:cs="Times New Roman"/>
           <w:sz w:val="26"/>
@@ -100,6 +102,7 @@
           <w:ilvl w:val="1"/>
           <w:numId w:val="1"/>
         </w:numPr>
+        <w:spacing w:line="360" w:lineRule="auto"/>
         <w:rPr>
           <w:rFonts w:ascii="Times New Roman" w:hAnsi="Times New Roman" w:cs="Times New Roman"/>
           <w:sz w:val="26"/>
@@ -124,6 +127,7 @@
           <w:ilvl w:val="1"/>
           <w:numId w:val="1"/>
         </w:numPr>
+        <w:spacing w:line="360" w:lineRule="auto"/>
         <w:rPr>
           <w:rFonts w:ascii="Times New Roman" w:hAnsi="Times New Roman" w:cs="Times New Roman"/>
           <w:sz w:val="26"/>
@@ -148,6 +152,7 @@
           <w:ilvl w:val="2"/>
           <w:numId w:val="1"/>
         </w:numPr>
+        <w:spacing w:line="360" w:lineRule="auto"/>
         <w:rPr>
           <w:rFonts w:ascii="Times New Roman" w:hAnsi="Times New Roman" w:cs="Times New Roman"/>
           <w:sz w:val="26"/>
@@ -172,6 +177,7 @@
           <w:ilvl w:val="2"/>
           <w:numId w:val="1"/>
         </w:numPr>
+        <w:spacing w:line="360" w:lineRule="auto"/>
         <w:rPr>
           <w:rFonts w:ascii="Times New Roman" w:hAnsi="Times New Roman" w:cs="Times New Roman"/>
           <w:sz w:val="26"/>
@@ -196,6 +202,7 @@
           <w:ilvl w:val="1"/>
           <w:numId w:val="1"/>
         </w:numPr>
+        <w:spacing w:line="360" w:lineRule="auto"/>
         <w:rPr>
           <w:rFonts w:ascii="Times New Roman" w:hAnsi="Times New Roman" w:cs="Times New Roman"/>
           <w:sz w:val="26"/>
@@ -220,6 +227,7 @@
           <w:ilvl w:val="0"/>
           <w:numId w:val="1"/>
         </w:numPr>
+        <w:spacing w:line="360" w:lineRule="auto"/>
         <w:rPr>
           <w:rFonts w:ascii="Times New Roman" w:hAnsi="Times New Roman" w:cs="Times New Roman"/>
           <w:sz w:val="26"/>
@@ -244,6 +252,7 @@
           <w:ilvl w:val="1"/>
           <w:numId w:val="1"/>
         </w:numPr>
+        <w:spacing w:line="360" w:lineRule="auto"/>
         <w:rPr>
           <w:rFonts w:ascii="Times New Roman" w:hAnsi="Times New Roman" w:cs="Times New Roman"/>
           <w:sz w:val="26"/>
@@ -268,6 +277,7 @@
           <w:ilvl w:val="1"/>
           <w:numId w:val="1"/>
         </w:numPr>
+        <w:spacing w:line="360" w:lineRule="auto"/>
         <w:rPr>
           <w:rFonts w:ascii="Times New Roman" w:hAnsi="Times New Roman" w:cs="Times New Roman"/>
           <w:sz w:val="26"/>
@@ -292,6 +302,7 @@
           <w:ilvl w:val="1"/>
           <w:numId w:val="1"/>
         </w:numPr>
+        <w:spacing w:line="360" w:lineRule="auto"/>
         <w:rPr>
           <w:rFonts w:ascii="Times New Roman" w:hAnsi="Times New Roman" w:cs="Times New Roman"/>
           <w:sz w:val="26"/>
@@ -316,6 +327,7 @@
           <w:ilvl w:val="0"/>
           <w:numId w:val="1"/>
         </w:numPr>
+        <w:spacing w:line="360" w:lineRule="auto"/>
         <w:rPr>
           <w:rFonts w:ascii="Times New Roman" w:hAnsi="Times New Roman" w:cs="Times New Roman"/>
           <w:sz w:val="26"/>
@@ -340,6 +352,7 @@
           <w:ilvl w:val="0"/>
           <w:numId w:val="1"/>
         </w:numPr>
+        <w:spacing w:line="360" w:lineRule="auto"/>
         <w:rPr>
           <w:rFonts w:ascii="Times New Roman" w:hAnsi="Times New Roman" w:cs="Times New Roman"/>
           <w:sz w:val="26"/>
@@ -364,6 +377,7 @@
           <w:ilvl w:val="1"/>
           <w:numId w:val="1"/>
         </w:numPr>
+        <w:spacing w:line="360" w:lineRule="auto"/>
         <w:rPr>
           <w:rFonts w:ascii="Times New Roman" w:hAnsi="Times New Roman" w:cs="Times New Roman"/>
           <w:sz w:val="26"/>
@@ -388,6 +402,7 @@
           <w:ilvl w:val="1"/>
           <w:numId w:val="1"/>
         </w:numPr>
+        <w:spacing w:line="360" w:lineRule="auto"/>
         <w:rPr>
           <w:rFonts w:ascii="Times New Roman" w:hAnsi="Times New Roman" w:cs="Times New Roman"/>
           <w:sz w:val="26"/>
@@ -412,6 +427,7 @@
           <w:ilvl w:val="1"/>
           <w:numId w:val="1"/>
         </w:numPr>
+        <w:spacing w:line="360" w:lineRule="auto"/>
         <w:rPr>
           <w:rFonts w:ascii="Times New Roman" w:hAnsi="Times New Roman" w:cs="Times New Roman"/>
           <w:sz w:val="26"/>
@@ -436,6 +452,7 @@
           <w:ilvl w:val="1"/>
           <w:numId w:val="1"/>
         </w:numPr>
+        <w:spacing w:line="360" w:lineRule="auto"/>
         <w:rPr>
           <w:rFonts w:ascii="Times New Roman" w:hAnsi="Times New Roman" w:cs="Times New Roman"/>
           <w:sz w:val="26"/>
@@ -460,6 +477,7 @@
           <w:ilvl w:val="0"/>
           <w:numId w:val="1"/>
         </w:numPr>
+        <w:spacing w:line="360" w:lineRule="auto"/>
         <w:rPr>
           <w:rFonts w:ascii="Times New Roman" w:hAnsi="Times New Roman" w:cs="Times New Roman"/>
           <w:sz w:val="26"/>
@@ -484,6 +502,7 @@
           <w:ilvl w:val="1"/>
           <w:numId w:val="1"/>
         </w:numPr>
+        <w:spacing w:line="360" w:lineRule="auto"/>
         <w:rPr>
           <w:rFonts w:ascii="Times New Roman" w:hAnsi="Times New Roman" w:cs="Times New Roman"/>
           <w:sz w:val="26"/>
@@ -508,6 +527,7 @@
           <w:ilvl w:val="2"/>
           <w:numId w:val="1"/>
         </w:numPr>
+        <w:spacing w:line="360" w:lineRule="auto"/>
         <w:rPr>
           <w:rFonts w:ascii="Times New Roman" w:hAnsi="Times New Roman" w:cs="Times New Roman"/>
           <w:sz w:val="26"/>
@@ -532,6 +552,7 @@
           <w:ilvl w:val="2"/>
           <w:numId w:val="1"/>
         </w:numPr>
+        <w:spacing w:line="360" w:lineRule="auto"/>
         <w:rPr>
           <w:rFonts w:ascii="Times New Roman" w:hAnsi="Times New Roman" w:cs="Times New Roman"/>
           <w:sz w:val="26"/>
@@ -556,6 +577,7 @@
           <w:ilvl w:val="2"/>
           <w:numId w:val="1"/>
         </w:numPr>
+        <w:spacing w:line="360" w:lineRule="auto"/>
         <w:rPr>
           <w:rFonts w:ascii="Times New Roman" w:hAnsi="Times New Roman" w:cs="Times New Roman"/>
           <w:sz w:val="26"/>
@@ -580,6 +602,7 @@
           <w:ilvl w:val="1"/>
           <w:numId w:val="1"/>
         </w:numPr>
+        <w:spacing w:line="360" w:lineRule="auto"/>
         <w:rPr>
           <w:rFonts w:ascii="Times New Roman" w:hAnsi="Times New Roman" w:cs="Times New Roman"/>
           <w:sz w:val="26"/>
@@ -622,6 +645,7 @@
           <w:ilvl w:val="2"/>
           <w:numId w:val="1"/>
         </w:numPr>
+        <w:spacing w:line="360" w:lineRule="auto"/>
         <w:rPr>
           <w:rFonts w:ascii="Times New Roman" w:hAnsi="Times New Roman" w:cs="Times New Roman"/>
           <w:sz w:val="26"/>
@@ -646,6 +670,7 @@
           <w:ilvl w:val="2"/>
           <w:numId w:val="1"/>
         </w:numPr>
+        <w:spacing w:line="360" w:lineRule="auto"/>
         <w:rPr>
           <w:rFonts w:ascii="Times New Roman" w:hAnsi="Times New Roman" w:cs="Times New Roman"/>
           <w:sz w:val="26"/>
@@ -670,6 +695,7 @@
           <w:ilvl w:val="2"/>
           <w:numId w:val="1"/>
         </w:numPr>
+        <w:spacing w:line="360" w:lineRule="auto"/>
         <w:rPr>
           <w:rFonts w:ascii="Times New Roman" w:hAnsi="Times New Roman" w:cs="Times New Roman"/>
           <w:sz w:val="26"/>
@@ -694,20 +720,22 @@
           <w:ilvl w:val="0"/>
           <w:numId w:val="1"/>
         </w:numPr>
-        <w:rPr>
-          <w:rFonts w:ascii="Times New Roman" w:hAnsi="Times New Roman" w:cs="Times New Roman"/>
-          <w:sz w:val="26"/>
-          <w:szCs w:val="26"/>
-          <w:lang w:val="vi-VN"/>
-        </w:rPr>
-      </w:pPr>
-      <w:r>
-        <w:rPr>
-          <w:rFonts w:ascii="Times New Roman" w:hAnsi="Times New Roman" w:cs="Times New Roman"/>
-          <w:sz w:val="26"/>
-          <w:szCs w:val="26"/>
-          <w:lang w:val="vi-VN"/>
-        </w:rPr>
+        <w:spacing w:line="360" w:lineRule="auto"/>
+        <w:rPr>
+          <w:rFonts w:ascii="Times New Roman" w:hAnsi="Times New Roman" w:cs="Times New Roman"/>
+          <w:sz w:val="26"/>
+          <w:szCs w:val="26"/>
+          <w:lang w:val="vi-VN"/>
+        </w:rPr>
+      </w:pPr>
+      <w:r>
+        <w:rPr>
+          <w:rFonts w:ascii="Times New Roman" w:hAnsi="Times New Roman" w:cs="Times New Roman"/>
+          <w:sz w:val="26"/>
+          <w:szCs w:val="26"/>
+          <w:lang w:val="vi-VN"/>
+        </w:rPr>
+        <w:lastRenderedPageBreak/>
         <w:t xml:space="preserve">WEB APP GIÁM SÁT VÀ </w:t>
       </w:r>
       <w:r>
@@ -736,6 +764,7 @@
           <w:ilvl w:val="1"/>
           <w:numId w:val="1"/>
         </w:numPr>
+        <w:spacing w:line="360" w:lineRule="auto"/>
         <w:rPr>
           <w:rFonts w:ascii="Times New Roman" w:hAnsi="Times New Roman" w:cs="Times New Roman"/>
           <w:sz w:val="26"/>
@@ -760,6 +789,7 @@
           <w:ilvl w:val="1"/>
           <w:numId w:val="1"/>
         </w:numPr>
+        <w:spacing w:line="360" w:lineRule="auto"/>
         <w:rPr>
           <w:rFonts w:ascii="Times New Roman" w:hAnsi="Times New Roman" w:cs="Times New Roman"/>
           <w:sz w:val="26"/>
@@ -793,6 +823,7 @@
           <w:ilvl w:val="2"/>
           <w:numId w:val="1"/>
         </w:numPr>
+        <w:spacing w:line="360" w:lineRule="auto"/>
         <w:rPr>
           <w:rFonts w:ascii="Times New Roman" w:hAnsi="Times New Roman" w:cs="Times New Roman"/>
           <w:sz w:val="26"/>
@@ -817,6 +848,7 @@
           <w:ilvl w:val="2"/>
           <w:numId w:val="1"/>
         </w:numPr>
+        <w:spacing w:line="360" w:lineRule="auto"/>
         <w:rPr>
           <w:rFonts w:ascii="Times New Roman" w:hAnsi="Times New Roman" w:cs="Times New Roman"/>
           <w:sz w:val="26"/>
@@ -841,6 +873,7 @@
           <w:ilvl w:val="2"/>
           <w:numId w:val="1"/>
         </w:numPr>
+        <w:spacing w:line="360" w:lineRule="auto"/>
         <w:rPr>
           <w:rFonts w:ascii="Times New Roman" w:hAnsi="Times New Roman" w:cs="Times New Roman"/>
           <w:sz w:val="26"/>
@@ -865,6 +898,7 @@
           <w:ilvl w:val="0"/>
           <w:numId w:val="1"/>
         </w:numPr>
+        <w:spacing w:line="360" w:lineRule="auto"/>
         <w:rPr>
           <w:rFonts w:ascii="Times New Roman" w:hAnsi="Times New Roman" w:cs="Times New Roman"/>
           <w:sz w:val="26"/>
@@ -889,6 +923,7 @@
           <w:ilvl w:val="1"/>
           <w:numId w:val="1"/>
         </w:numPr>
+        <w:spacing w:line="360" w:lineRule="auto"/>
         <w:rPr>
           <w:rFonts w:ascii="Times New Roman" w:hAnsi="Times New Roman" w:cs="Times New Roman"/>
           <w:sz w:val="26"/>
@@ -913,6 +948,7 @@
           <w:ilvl w:val="1"/>
           <w:numId w:val="1"/>
         </w:numPr>
+        <w:spacing w:line="360" w:lineRule="auto"/>
         <w:rPr>
           <w:rFonts w:ascii="Times New Roman" w:hAnsi="Times New Roman" w:cs="Times New Roman"/>
           <w:sz w:val="26"/>
@@ -937,6 +973,7 @@
           <w:ilvl w:val="1"/>
           <w:numId w:val="1"/>
         </w:numPr>
+        <w:spacing w:line="360" w:lineRule="auto"/>
         <w:rPr>
           <w:rFonts w:ascii="Times New Roman" w:hAnsi="Times New Roman" w:cs="Times New Roman"/>
           <w:sz w:val="26"/>
@@ -956,6 +993,289 @@
     </w:p>
     <w:p>
       <w:pPr>
+        <w:rPr>
+          <w:rFonts w:ascii="Times New Roman" w:hAnsi="Times New Roman" w:cs="Times New Roman"/>
+          <w:sz w:val="26"/>
+          <w:szCs w:val="26"/>
+          <w:lang w:val="vi-VN"/>
+        </w:rPr>
+      </w:pPr>
+      <w:r>
+        <w:rPr>
+          <w:rFonts w:ascii="Times New Roman" w:hAnsi="Times New Roman" w:cs="Times New Roman"/>
+          <w:sz w:val="26"/>
+          <w:szCs w:val="26"/>
+          <w:lang w:val="vi-VN"/>
+        </w:rPr>
+        <w:br w:type="page"/>
+      </w:r>
+    </w:p>
+    <w:p>
+      <w:pPr>
+        <w:spacing w:line="360" w:lineRule="auto"/>
+        <w:rPr>
+          <w:rFonts w:ascii="Times New Roman" w:hAnsi="Times New Roman" w:cs="Times New Roman"/>
+          <w:sz w:val="26"/>
+          <w:szCs w:val="26"/>
+          <w:lang w:val="vi-VN"/>
+        </w:rPr>
+      </w:pPr>
+      <w:r>
+        <w:rPr>
+          <w:rFonts w:ascii="Times New Roman" w:hAnsi="Times New Roman" w:cs="Times New Roman"/>
+          <w:sz w:val="26"/>
+          <w:szCs w:val="26"/>
+          <w:lang w:val="vi-VN"/>
+        </w:rPr>
+        <w:lastRenderedPageBreak/>
+        <w:t>LỜI MỞ ĐẦU</w:t>
+      </w:r>
+    </w:p>
+    <w:p>
+      <w:pPr>
+        <w:spacing w:line="360" w:lineRule="auto"/>
+        <w:rPr>
+          <w:rFonts w:ascii="Times New Roman" w:hAnsi="Times New Roman" w:cs="Times New Roman"/>
+          <w:sz w:val="26"/>
+          <w:szCs w:val="26"/>
+          <w:lang w:val="vi-VN"/>
+        </w:rPr>
+      </w:pPr>
+      <w:r>
+        <w:rPr>
+          <w:rFonts w:ascii="Times New Roman" w:hAnsi="Times New Roman" w:cs="Times New Roman"/>
+          <w:sz w:val="26"/>
+          <w:szCs w:val="26"/>
+          <w:lang w:val="vi-VN"/>
+        </w:rPr>
+        <w:t>Trong những năm gần đây, các ngành công nghiệp,</w:t>
+      </w:r>
+      <w:r>
+        <w:rPr>
+          <w:rFonts w:ascii="Times New Roman" w:hAnsi="Times New Roman" w:cs="Times New Roman"/>
+          <w:sz w:val="26"/>
+          <w:szCs w:val="26"/>
+          <w:lang w:val="vi-VN"/>
+        </w:rPr>
+        <w:t xml:space="preserve"> </w:t>
+      </w:r>
+      <w:r>
+        <w:rPr>
+          <w:rFonts w:ascii="Times New Roman" w:hAnsi="Times New Roman" w:cs="Times New Roman"/>
+          <w:sz w:val="26"/>
+          <w:szCs w:val="26"/>
+          <w:lang w:val="vi-VN"/>
+        </w:rPr>
+        <w:t>sản xuất</w:t>
+      </w:r>
+      <w:r>
+        <w:rPr>
+          <w:rFonts w:ascii="Times New Roman" w:hAnsi="Times New Roman" w:cs="Times New Roman"/>
+          <w:sz w:val="26"/>
+          <w:szCs w:val="26"/>
+          <w:lang w:val="vi-VN"/>
+        </w:rPr>
+        <w:t xml:space="preserve"> đã chứng kiến một sự dịch chuyển mạnh mẽ do tác động của cuộc cách mạng công nghiệp 4.0, </w:t>
+      </w:r>
+      <w:r>
+        <w:rPr>
+          <w:rFonts w:ascii="Times New Roman" w:hAnsi="Times New Roman" w:cs="Times New Roman"/>
+          <w:sz w:val="26"/>
+          <w:szCs w:val="26"/>
+          <w:lang w:val="vi-VN"/>
+        </w:rPr>
+        <w:t>các doanh nghiệp đang dần nhận ra tầm quan trọng của việc ứng dụng robot vào sản xuất</w:t>
+      </w:r>
+      <w:r>
+        <w:rPr>
+          <w:rFonts w:ascii="Times New Roman" w:hAnsi="Times New Roman" w:cs="Times New Roman"/>
+          <w:sz w:val="26"/>
+          <w:szCs w:val="26"/>
+          <w:lang w:val="vi-VN"/>
+        </w:rPr>
+        <w:t xml:space="preserve">. </w:t>
+      </w:r>
+      <w:r>
+        <w:rPr>
+          <w:rFonts w:ascii="Times New Roman" w:hAnsi="Times New Roman" w:cs="Times New Roman"/>
+          <w:sz w:val="26"/>
+          <w:szCs w:val="26"/>
+          <w:lang w:val="vi-VN"/>
+        </w:rPr>
+        <w:t xml:space="preserve">Robot không chỉ </w:t>
+      </w:r>
+      <w:r>
+        <w:rPr>
+          <w:rFonts w:ascii="Times New Roman" w:hAnsi="Times New Roman" w:cs="Times New Roman"/>
+          <w:sz w:val="26"/>
+          <w:szCs w:val="26"/>
+          <w:lang w:val="vi-VN"/>
+        </w:rPr>
+        <w:t>giúp tăng năng suất và chất lượng sản phẩm mà còn giúp tiết kiệm thời gian và chi phí. Tuy nhiên, để đạt được hiệu quả tối đa, việc giám sát, quản lý và điều khiển robot từ xa là điều cần thiết.</w:t>
+      </w:r>
+    </w:p>
+    <w:p>
+      <w:pPr>
+        <w:spacing w:line="360" w:lineRule="auto"/>
+        <w:rPr>
+          <w:rFonts w:ascii="Times New Roman" w:hAnsi="Times New Roman" w:cs="Times New Roman"/>
+          <w:sz w:val="26"/>
+          <w:szCs w:val="26"/>
+          <w:lang w:val="vi-VN"/>
+        </w:rPr>
+      </w:pPr>
+      <w:r>
+        <w:rPr>
+          <w:rFonts w:ascii="Times New Roman" w:hAnsi="Times New Roman" w:cs="Times New Roman"/>
+          <w:sz w:val="26"/>
+          <w:szCs w:val="26"/>
+          <w:lang w:val="vi-VN"/>
+        </w:rPr>
+        <w:t>Trong kỷ nguyên của sự kết nối, xu hướng giám sát dữ liệu từ xa, Internet vạn vật công nghiệp (IIoT) càng được quan tâm bởi các doanh nghiệp ở các quy mô khác nhau. Đặc biệt trong lĩnh vực robotics,</w:t>
+      </w:r>
+      <w:r>
+        <w:t xml:space="preserve"> </w:t>
+      </w:r>
+      <w:r>
+        <w:rPr>
+          <w:rFonts w:ascii="Times New Roman" w:hAnsi="Times New Roman" w:cs="Times New Roman"/>
+          <w:sz w:val="26"/>
+          <w:szCs w:val="26"/>
+          <w:lang w:val="vi-VN"/>
+        </w:rPr>
+        <w:t>v</w:t>
+      </w:r>
+      <w:r>
+        <w:rPr>
+          <w:rFonts w:ascii="Times New Roman" w:hAnsi="Times New Roman" w:cs="Times New Roman"/>
+          <w:sz w:val="26"/>
+          <w:szCs w:val="26"/>
+          <w:lang w:val="vi-VN"/>
+        </w:rPr>
+        <w:t>iệc sử dụng các hệ thống giám sát và điều khiển từ xa giúp cho người quản lý có thể dễ dàng theo dõi quá trình sản xuất của robot, giải quyết các sự cố kỹ thuật và tối ưu hóa quy trình sản xuất.</w:t>
+      </w:r>
+      <w:r>
+        <w:rPr>
+          <w:rFonts w:ascii="Times New Roman" w:hAnsi="Times New Roman" w:cs="Times New Roman"/>
+          <w:sz w:val="26"/>
+          <w:szCs w:val="26"/>
+          <w:lang w:val="vi-VN"/>
+        </w:rPr>
+        <w:t xml:space="preserve"> Từ đó có thể kiểm tra và lập lịch vận hành cho các robot từ xa mà không cần phải xuống tận từng khu vực sản xuất để kiểm tra, giúp cải thiện tối đa các lịch bảo trì và sửa lỗi không đáng </w:t>
+      </w:r>
+      <w:r>
+        <w:rPr>
+          <w:rFonts w:ascii="Times New Roman" w:hAnsi="Times New Roman" w:cs="Times New Roman"/>
+          <w:sz w:val="26"/>
+          <w:szCs w:val="26"/>
+          <w:lang w:val="vi-VN"/>
+        </w:rPr>
+        <w:t>có,</w:t>
+      </w:r>
+      <w:r>
+        <w:rPr>
+          <w:rFonts w:ascii="Times New Roman" w:hAnsi="Times New Roman" w:cs="Times New Roman"/>
+          <w:sz w:val="26"/>
+          <w:szCs w:val="26"/>
+          <w:lang w:val="vi-VN"/>
+        </w:rPr>
+        <w:t xml:space="preserve"> </w:t>
+      </w:r>
+      <w:r>
+        <w:rPr>
+          <w:rFonts w:ascii="Times New Roman" w:hAnsi="Times New Roman" w:cs="Times New Roman"/>
+          <w:sz w:val="26"/>
+          <w:szCs w:val="26"/>
+          <w:lang w:val="vi-VN"/>
+        </w:rPr>
+        <w:t xml:space="preserve">giảm thiểu việc phải di chuyển đến hiện trường và đảm bảo an toàn cho nhân </w:t>
+      </w:r>
+      <w:r>
+        <w:rPr>
+          <w:rFonts w:ascii="Times New Roman" w:hAnsi="Times New Roman" w:cs="Times New Roman"/>
+          <w:sz w:val="26"/>
+          <w:szCs w:val="26"/>
+          <w:lang w:val="vi-VN"/>
+        </w:rPr>
+        <w:t>viên.</w:t>
+      </w:r>
+    </w:p>
+    <w:p>
+      <w:pPr>
+        <w:spacing w:line="360" w:lineRule="auto"/>
+        <w:rPr>
+          <w:rFonts w:ascii="Times New Roman" w:hAnsi="Times New Roman" w:cs="Times New Roman"/>
+          <w:sz w:val="26"/>
+          <w:szCs w:val="26"/>
+          <w:lang w:val="vi-VN"/>
+        </w:rPr>
+      </w:pPr>
+      <w:r>
+        <w:rPr>
+          <w:rFonts w:ascii="Times New Roman" w:hAnsi="Times New Roman" w:cs="Times New Roman"/>
+          <w:sz w:val="26"/>
+          <w:szCs w:val="26"/>
+          <w:lang w:val="vi-VN"/>
+        </w:rPr>
+        <w:t xml:space="preserve">Vì vậy, việc ứng dụng robot vào sản xuất không chỉ đòi hỏi sự hiểu biết về robot mà còn đòi hỏi sự hiểu biết về các hệ thống giám sát và điều khiển từ </w:t>
+      </w:r>
+      <w:r>
+        <w:rPr>
+          <w:rFonts w:ascii="Times New Roman" w:hAnsi="Times New Roman" w:cs="Times New Roman"/>
+          <w:sz w:val="26"/>
+          <w:szCs w:val="26"/>
+          <w:lang w:val="vi-VN"/>
+        </w:rPr>
+        <w:t>xa.</w:t>
+      </w:r>
+      <w:r>
+        <w:rPr>
+          <w:rFonts w:ascii="Times New Roman" w:hAnsi="Times New Roman" w:cs="Times New Roman"/>
+          <w:sz w:val="26"/>
+          <w:szCs w:val="26"/>
+          <w:lang w:val="vi-VN"/>
+        </w:rPr>
+        <w:t xml:space="preserve"> </w:t>
+      </w:r>
+      <w:r>
+        <w:rPr>
+          <w:rFonts w:ascii="Times New Roman" w:hAnsi="Times New Roman" w:cs="Times New Roman"/>
+          <w:sz w:val="26"/>
+          <w:szCs w:val="26"/>
+          <w:lang w:val="vi-VN"/>
+        </w:rPr>
+        <w:t xml:space="preserve">Trong luận văn này, em tập trung vào việc xây dựng một hệ thống SCADA để giám sát, quản lý và lập lịch điều khiển cho robot </w:t>
+      </w:r>
+      <w:r>
+        <w:rPr>
+          <w:rFonts w:ascii="Times New Roman" w:hAnsi="Times New Roman" w:cs="Times New Roman"/>
+          <w:sz w:val="26"/>
+          <w:szCs w:val="26"/>
+          <w:lang w:val="vi-VN"/>
+        </w:rPr>
+        <w:t>cho phép doanh nghiệp có thể tương tác kiểm soát hoạt động của robot một cách dễ dàng và linh hoạt từ bất kỳ địa điểm nào trên các giao diện web hoặc các thiết bị di động có kết nối Internet.</w:t>
+      </w:r>
+    </w:p>
+    <w:p>
+      <w:pPr>
+        <w:rPr>
+          <w:rFonts w:ascii="Segoe UI" w:hAnsi="Segoe UI" w:cs="Segoe UI"/>
+          <w:color w:val="374151"/>
+          <w:shd w:val="clear" w:color="auto" w:fill="F7F7F8"/>
+        </w:rPr>
+      </w:pPr>
+      <w:r>
+        <w:rPr>
+          <w:rFonts w:ascii="Segoe UI" w:hAnsi="Segoe UI" w:cs="Segoe UI"/>
+          <w:color w:val="374151"/>
+          <w:shd w:val="clear" w:color="auto" w:fill="F7F7F8"/>
+        </w:rPr>
+        <w:br w:type="page"/>
+      </w:r>
+    </w:p>
+    <w:p>
+      <w:pPr>
+        <w:spacing w:line="360" w:lineRule="auto"/>
         <w:rPr>
           <w:rFonts w:ascii="Times New Roman" w:hAnsi="Times New Roman" w:cs="Times New Roman"/>
           <w:sz w:val="26"/>
@@ -976,6 +1296,7 @@
     </w:p>
     <w:p>
       <w:pPr>
+        <w:spacing w:line="360" w:lineRule="auto"/>
         <w:rPr>
           <w:rFonts w:ascii="Times New Roman" w:hAnsi="Times New Roman" w:cs="Times New Roman"/>
           <w:sz w:val="26"/>
@@ -1000,6 +1321,7 @@
           <w:ilvl w:val="1"/>
           <w:numId w:val="2"/>
         </w:numPr>
+        <w:spacing w:line="360" w:lineRule="auto"/>
         <w:rPr>
           <w:rFonts w:ascii="Times New Roman" w:hAnsi="Times New Roman" w:cs="Times New Roman"/>
           <w:sz w:val="26"/>
@@ -1019,6 +1341,7 @@
     </w:p>
     <w:p>
       <w:pPr>
+        <w:spacing w:line="360" w:lineRule="auto"/>
         <w:rPr>
           <w:rFonts w:ascii="Times New Roman" w:hAnsi="Times New Roman" w:cs="Times New Roman"/>
           <w:sz w:val="26"/>
@@ -1098,6 +1421,7 @@
     </w:p>
     <w:p>
       <w:pPr>
+        <w:spacing w:line="360" w:lineRule="auto"/>
         <w:rPr>
           <w:rFonts w:ascii="Times New Roman" w:hAnsi="Times New Roman" w:cs="Times New Roman"/>
           <w:sz w:val="26"/>
@@ -1122,6 +1446,7 @@
           <w:ilvl w:val="0"/>
           <w:numId w:val="3"/>
         </w:numPr>
+        <w:spacing w:line="360" w:lineRule="auto"/>
         <w:rPr>
           <w:rFonts w:ascii="Times New Roman" w:hAnsi="Times New Roman" w:cs="Times New Roman"/>
           <w:sz w:val="26"/>
@@ -1146,6 +1471,7 @@
           <w:ilvl w:val="0"/>
           <w:numId w:val="3"/>
         </w:numPr>
+        <w:spacing w:line="360" w:lineRule="auto"/>
         <w:rPr>
           <w:rFonts w:ascii="Times New Roman" w:hAnsi="Times New Roman" w:cs="Times New Roman"/>
           <w:sz w:val="26"/>
@@ -1170,6 +1496,7 @@
           <w:ilvl w:val="0"/>
           <w:numId w:val="3"/>
         </w:numPr>
+        <w:spacing w:line="360" w:lineRule="auto"/>
         <w:rPr>
           <w:rFonts w:ascii="Times New Roman" w:hAnsi="Times New Roman" w:cs="Times New Roman"/>
           <w:sz w:val="26"/>
@@ -1194,6 +1521,7 @@
           <w:ilvl w:val="0"/>
           <w:numId w:val="3"/>
         </w:numPr>
+        <w:spacing w:line="360" w:lineRule="auto"/>
         <w:rPr>
           <w:rFonts w:ascii="Times New Roman" w:hAnsi="Times New Roman" w:cs="Times New Roman"/>
           <w:color w:val="FF0000"/>
@@ -1215,6 +1543,7 @@
     </w:p>
     <w:p>
       <w:pPr>
+        <w:spacing w:line="360" w:lineRule="auto"/>
         <w:rPr>
           <w:rFonts w:ascii="Times New Roman" w:hAnsi="Times New Roman" w:cs="Times New Roman"/>
           <w:sz w:val="26"/>
@@ -1230,6 +1559,7 @@
           <w:ilvl w:val="1"/>
           <w:numId w:val="2"/>
         </w:numPr>
+        <w:spacing w:line="360" w:lineRule="auto"/>
         <w:rPr>
           <w:rFonts w:ascii="Times New Roman" w:hAnsi="Times New Roman" w:cs="Times New Roman"/>
           <w:sz w:val="26"/>
@@ -1254,6 +1584,7 @@
           <w:ilvl w:val="2"/>
           <w:numId w:val="2"/>
         </w:numPr>
+        <w:spacing w:line="360" w:lineRule="auto"/>
         <w:rPr>
           <w:rFonts w:ascii="Times New Roman" w:hAnsi="Times New Roman" w:cs="Times New Roman"/>
           <w:sz w:val="26"/>
@@ -1278,6 +1609,7 @@
           <w:ilvl w:val="0"/>
           <w:numId w:val="5"/>
         </w:numPr>
+        <w:spacing w:line="360" w:lineRule="auto"/>
         <w:rPr>
           <w:rFonts w:ascii="Times New Roman" w:hAnsi="Times New Roman" w:cs="Times New Roman"/>
           <w:sz w:val="26"/>
@@ -1302,6 +1634,7 @@
           <w:ilvl w:val="0"/>
           <w:numId w:val="5"/>
         </w:numPr>
+        <w:spacing w:line="360" w:lineRule="auto"/>
         <w:rPr>
           <w:rFonts w:ascii="Times New Roman" w:hAnsi="Times New Roman" w:cs="Times New Roman"/>
           <w:sz w:val="26"/>
@@ -1326,6 +1659,7 @@
           <w:ilvl w:val="0"/>
           <w:numId w:val="5"/>
         </w:numPr>
+        <w:spacing w:line="360" w:lineRule="auto"/>
         <w:rPr>
           <w:rFonts w:ascii="Times New Roman" w:hAnsi="Times New Roman" w:cs="Times New Roman"/>
           <w:color w:val="FF0000"/>
@@ -1352,6 +1686,7 @@
           <w:ilvl w:val="0"/>
           <w:numId w:val="5"/>
         </w:numPr>
+        <w:spacing w:line="360" w:lineRule="auto"/>
         <w:rPr>
           <w:rFonts w:ascii="Times New Roman" w:hAnsi="Times New Roman" w:cs="Times New Roman"/>
           <w:sz w:val="26"/>
@@ -1376,6 +1711,7 @@
           <w:ilvl w:val="0"/>
           <w:numId w:val="5"/>
         </w:numPr>
+        <w:spacing w:line="360" w:lineRule="auto"/>
         <w:rPr>
           <w:rFonts w:ascii="Times New Roman" w:hAnsi="Times New Roman" w:cs="Times New Roman"/>
           <w:sz w:val="26"/>
@@ -1400,6 +1736,7 @@
           <w:ilvl w:val="0"/>
           <w:numId w:val="5"/>
         </w:numPr>
+        <w:spacing w:line="360" w:lineRule="auto"/>
         <w:rPr>
           <w:rFonts w:ascii="Times New Roman" w:hAnsi="Times New Roman" w:cs="Times New Roman"/>
           <w:sz w:val="26"/>
@@ -1424,20 +1761,22 @@
           <w:ilvl w:val="2"/>
           <w:numId w:val="2"/>
         </w:numPr>
-        <w:rPr>
-          <w:rFonts w:ascii="Times New Roman" w:hAnsi="Times New Roman" w:cs="Times New Roman"/>
-          <w:sz w:val="26"/>
-          <w:szCs w:val="26"/>
-          <w:lang w:val="vi-VN"/>
-        </w:rPr>
-      </w:pPr>
-      <w:r>
-        <w:rPr>
-          <w:rFonts w:ascii="Times New Roman" w:hAnsi="Times New Roman" w:cs="Times New Roman"/>
-          <w:sz w:val="26"/>
-          <w:szCs w:val="26"/>
-          <w:lang w:val="vi-VN"/>
-        </w:rPr>
+        <w:spacing w:line="360" w:lineRule="auto"/>
+        <w:rPr>
+          <w:rFonts w:ascii="Times New Roman" w:hAnsi="Times New Roman" w:cs="Times New Roman"/>
+          <w:sz w:val="26"/>
+          <w:szCs w:val="26"/>
+          <w:lang w:val="vi-VN"/>
+        </w:rPr>
+      </w:pPr>
+      <w:r>
+        <w:rPr>
+          <w:rFonts w:ascii="Times New Roman" w:hAnsi="Times New Roman" w:cs="Times New Roman"/>
+          <w:sz w:val="26"/>
+          <w:szCs w:val="26"/>
+          <w:lang w:val="vi-VN"/>
+        </w:rPr>
+        <w:lastRenderedPageBreak/>
         <w:t xml:space="preserve">Phạm vi nghiên </w:t>
       </w:r>
       <w:r>
@@ -1452,6 +1791,7 @@
     </w:p>
     <w:p>
       <w:pPr>
+        <w:spacing w:line="360" w:lineRule="auto"/>
         <w:rPr>
           <w:rFonts w:ascii="Times New Roman" w:hAnsi="Times New Roman" w:cs="Times New Roman"/>
           <w:sz w:val="26"/>
@@ -1476,6 +1816,7 @@
           <w:ilvl w:val="0"/>
           <w:numId w:val="6"/>
         </w:numPr>
+        <w:spacing w:line="360" w:lineRule="auto"/>
         <w:rPr>
           <w:rFonts w:ascii="Times New Roman" w:hAnsi="Times New Roman" w:cs="Times New Roman"/>
           <w:sz w:val="26"/>
@@ -1500,6 +1841,7 @@
           <w:ilvl w:val="0"/>
           <w:numId w:val="6"/>
         </w:numPr>
+        <w:spacing w:line="360" w:lineRule="auto"/>
         <w:rPr>
           <w:rFonts w:ascii="Times New Roman" w:hAnsi="Times New Roman" w:cs="Times New Roman"/>
           <w:sz w:val="26"/>
@@ -1524,6 +1866,7 @@
           <w:ilvl w:val="0"/>
           <w:numId w:val="6"/>
         </w:numPr>
+        <w:spacing w:line="360" w:lineRule="auto"/>
         <w:rPr>
           <w:rFonts w:ascii="Times New Roman" w:hAnsi="Times New Roman" w:cs="Times New Roman"/>
           <w:sz w:val="26"/>
@@ -1548,21 +1891,21 @@
           <w:ilvl w:val="0"/>
           <w:numId w:val="6"/>
         </w:numPr>
-        <w:rPr>
-          <w:rFonts w:ascii="Times New Roman" w:hAnsi="Times New Roman" w:cs="Times New Roman"/>
-          <w:sz w:val="26"/>
-          <w:szCs w:val="26"/>
-          <w:lang w:val="vi-VN"/>
-        </w:rPr>
-      </w:pPr>
-      <w:r>
-        <w:rPr>
-          <w:rFonts w:ascii="Times New Roman" w:hAnsi="Times New Roman" w:cs="Times New Roman"/>
-          <w:sz w:val="26"/>
-          <w:szCs w:val="26"/>
-          <w:lang w:val="vi-VN"/>
-        </w:rPr>
-        <w:lastRenderedPageBreak/>
+        <w:spacing w:line="360" w:lineRule="auto"/>
+        <w:rPr>
+          <w:rFonts w:ascii="Times New Roman" w:hAnsi="Times New Roman" w:cs="Times New Roman"/>
+          <w:sz w:val="26"/>
+          <w:szCs w:val="26"/>
+          <w:lang w:val="vi-VN"/>
+        </w:rPr>
+      </w:pPr>
+      <w:r>
+        <w:rPr>
+          <w:rFonts w:ascii="Times New Roman" w:hAnsi="Times New Roman" w:cs="Times New Roman"/>
+          <w:sz w:val="26"/>
+          <w:szCs w:val="26"/>
+          <w:lang w:val="vi-VN"/>
+        </w:rPr>
         <w:t>Thiết kế và xây dựng kiến trúc truyền thông giữa bộ điều khiển – máy tính server – máy tính client – web app trên đám mây và cơ sở dữ liệu.</w:t>
       </w:r>
     </w:p>
@@ -1573,6 +1916,7 @@
           <w:ilvl w:val="0"/>
           <w:numId w:val="6"/>
         </w:numPr>
+        <w:spacing w:line="360" w:lineRule="auto"/>
         <w:rPr>
           <w:rFonts w:ascii="Times New Roman" w:hAnsi="Times New Roman" w:cs="Times New Roman"/>
           <w:sz w:val="26"/>
@@ -1597,6 +1941,7 @@
           <w:ilvl w:val="1"/>
           <w:numId w:val="2"/>
         </w:numPr>
+        <w:spacing w:line="360" w:lineRule="auto"/>
         <w:rPr>
           <w:rFonts w:ascii="Times New Roman" w:hAnsi="Times New Roman" w:cs="Times New Roman"/>
           <w:sz w:val="26"/>
@@ -1616,6 +1961,7 @@
     </w:p>
     <w:p>
       <w:pPr>
+        <w:spacing w:line="360" w:lineRule="auto"/>
         <w:rPr>
           <w:rFonts w:ascii="Times New Roman" w:hAnsi="Times New Roman" w:cs="Times New Roman"/>
           <w:sz w:val="26"/>
@@ -1649,6 +1995,7 @@
           <w:ilvl w:val="0"/>
           <w:numId w:val="7"/>
         </w:numPr>
+        <w:spacing w:line="360" w:lineRule="auto"/>
         <w:rPr>
           <w:rFonts w:ascii="Times New Roman" w:hAnsi="Times New Roman" w:cs="Times New Roman"/>
           <w:sz w:val="26"/>
@@ -1673,6 +2020,7 @@
           <w:ilvl w:val="0"/>
           <w:numId w:val="7"/>
         </w:numPr>
+        <w:spacing w:line="360" w:lineRule="auto"/>
         <w:rPr>
           <w:rFonts w:ascii="Times New Roman" w:hAnsi="Times New Roman" w:cs="Times New Roman"/>
           <w:sz w:val="26"/>
@@ -1716,6 +2064,7 @@
           <w:ilvl w:val="0"/>
           <w:numId w:val="7"/>
         </w:numPr>
+        <w:spacing w:line="360" w:lineRule="auto"/>
         <w:rPr>
           <w:rFonts w:ascii="Times New Roman" w:hAnsi="Times New Roman" w:cs="Times New Roman"/>
           <w:sz w:val="26"/>
@@ -1740,6 +2089,7 @@
           <w:ilvl w:val="0"/>
           <w:numId w:val="7"/>
         </w:numPr>
+        <w:spacing w:line="360" w:lineRule="auto"/>
         <w:rPr>
           <w:rFonts w:ascii="Times New Roman" w:hAnsi="Times New Roman" w:cs="Times New Roman"/>
           <w:sz w:val="26"/>
@@ -1764,6 +2114,7 @@
           <w:ilvl w:val="0"/>
           <w:numId w:val="7"/>
         </w:numPr>
+        <w:spacing w:line="360" w:lineRule="auto"/>
         <w:rPr>
           <w:rFonts w:ascii="Times New Roman" w:hAnsi="Times New Roman" w:cs="Times New Roman"/>
           <w:sz w:val="26"/>
@@ -1788,6 +2139,7 @@
           <w:ilvl w:val="0"/>
           <w:numId w:val="7"/>
         </w:numPr>
+        <w:spacing w:line="360" w:lineRule="auto"/>
         <w:rPr>
           <w:rFonts w:ascii="Times New Roman" w:hAnsi="Times New Roman" w:cs="Times New Roman"/>
           <w:sz w:val="26"/>
@@ -1812,25 +2164,28 @@
           <w:ilvl w:val="0"/>
           <w:numId w:val="7"/>
         </w:numPr>
-        <w:rPr>
-          <w:rFonts w:ascii="Times New Roman" w:hAnsi="Times New Roman" w:cs="Times New Roman"/>
-          <w:sz w:val="26"/>
-          <w:szCs w:val="26"/>
-          <w:lang w:val="vi-VN"/>
-        </w:rPr>
-      </w:pPr>
-      <w:r>
-        <w:rPr>
-          <w:rFonts w:ascii="Times New Roman" w:hAnsi="Times New Roman" w:cs="Times New Roman"/>
-          <w:sz w:val="26"/>
-          <w:szCs w:val="26"/>
-          <w:lang w:val="vi-VN"/>
-        </w:rPr>
+        <w:spacing w:line="360" w:lineRule="auto"/>
+        <w:rPr>
+          <w:rFonts w:ascii="Times New Roman" w:hAnsi="Times New Roman" w:cs="Times New Roman"/>
+          <w:sz w:val="26"/>
+          <w:szCs w:val="26"/>
+          <w:lang w:val="vi-VN"/>
+        </w:rPr>
+      </w:pPr>
+      <w:r>
+        <w:rPr>
+          <w:rFonts w:ascii="Times New Roman" w:hAnsi="Times New Roman" w:cs="Times New Roman"/>
+          <w:sz w:val="26"/>
+          <w:szCs w:val="26"/>
+          <w:lang w:val="vi-VN"/>
+        </w:rPr>
+        <w:lastRenderedPageBreak/>
         <w:t>Chương 7: Kết quả, đánh giá và hướng phát triển – trình bày kết quả đạt được, đánh giá kết quả của luận văn và định hướng phát triển đề tài luận văn.</w:t>
       </w:r>
     </w:p>
     <w:p>
       <w:pPr>
+        <w:spacing w:line="360" w:lineRule="auto"/>
         <w:rPr>
           <w:rFonts w:ascii="Times New Roman" w:hAnsi="Times New Roman" w:cs="Times New Roman"/>
           <w:sz w:val="26"/>
@@ -1850,6 +2205,7 @@
     </w:p>
     <w:p>
       <w:pPr>
+        <w:spacing w:line="360" w:lineRule="auto"/>
         <w:rPr>
           <w:rFonts w:ascii="Times New Roman" w:hAnsi="Times New Roman" w:cs="Times New Roman"/>
           <w:sz w:val="26"/>
@@ -1870,6 +2226,7 @@
     </w:p>
     <w:p>
       <w:pPr>
+        <w:spacing w:line="360" w:lineRule="auto"/>
         <w:rPr>
           <w:rFonts w:ascii="Times New Roman" w:hAnsi="Times New Roman" w:cs="Times New Roman"/>
           <w:sz w:val="26"/>
@@ -1889,13 +2246,764 @@
     </w:p>
     <w:p>
       <w:pPr>
-        <w:rPr>
-          <w:rFonts w:ascii="Times New Roman" w:hAnsi="Times New Roman" w:cs="Times New Roman"/>
-          <w:sz w:val="26"/>
-          <w:szCs w:val="26"/>
-          <w:lang w:val="vi-VN"/>
-        </w:rPr>
-      </w:pPr>
+        <w:spacing w:line="360" w:lineRule="auto"/>
+        <w:rPr>
+          <w:rFonts w:ascii="Times New Roman" w:hAnsi="Times New Roman" w:cs="Times New Roman"/>
+          <w:sz w:val="26"/>
+          <w:szCs w:val="26"/>
+          <w:lang w:val="vi-VN"/>
+        </w:rPr>
+      </w:pPr>
+      <w:r>
+        <w:rPr>
+          <w:rFonts w:ascii="Times New Roman" w:hAnsi="Times New Roman" w:cs="Times New Roman"/>
+          <w:sz w:val="26"/>
+          <w:szCs w:val="26"/>
+          <w:lang w:val="vi-VN"/>
+        </w:rPr>
+        <w:t>2.1</w:t>
+      </w:r>
+      <w:r>
+        <w:rPr>
+          <w:rFonts w:ascii="Times New Roman" w:hAnsi="Times New Roman" w:cs="Times New Roman"/>
+          <w:sz w:val="26"/>
+          <w:szCs w:val="26"/>
+          <w:lang w:val="vi-VN"/>
+        </w:rPr>
+        <w:tab/>
+      </w:r>
+      <w:r>
+        <w:rPr>
+          <w:rFonts w:ascii="Times New Roman" w:hAnsi="Times New Roman" w:cs="Times New Roman"/>
+          <w:sz w:val="26"/>
+          <w:szCs w:val="26"/>
+          <w:lang w:val="vi-VN"/>
+        </w:rPr>
+        <w:t>Khái niệm về robot công nghiệp</w:t>
+      </w:r>
+    </w:p>
+    <w:p>
+      <w:pPr>
+        <w:spacing w:line="360" w:lineRule="auto"/>
+        <w:rPr>
+          <w:rFonts w:ascii="Times New Roman" w:hAnsi="Times New Roman" w:cs="Times New Roman"/>
+          <w:sz w:val="26"/>
+          <w:szCs w:val="26"/>
+          <w:lang w:val="vi-VN"/>
+        </w:rPr>
+      </w:pPr>
+      <w:r>
+        <w:rPr>
+          <w:rFonts w:ascii="Times New Roman" w:hAnsi="Times New Roman" w:cs="Times New Roman"/>
+          <w:sz w:val="26"/>
+          <w:szCs w:val="26"/>
+          <w:lang w:val="vi-VN"/>
+        </w:rPr>
+        <w:t>Robot công nghiệp (Industrial Robot) là</w:t>
+      </w:r>
+      <w:r>
+        <w:t xml:space="preserve"> </w:t>
+      </w:r>
+      <w:r>
+        <w:rPr>
+          <w:rFonts w:ascii="Times New Roman" w:hAnsi="Times New Roman" w:cs="Times New Roman"/>
+          <w:sz w:val="26"/>
+          <w:szCs w:val="26"/>
+          <w:lang w:val="vi-VN"/>
+        </w:rPr>
+        <w:t xml:space="preserve">một </w:t>
+      </w:r>
+      <w:r>
+        <w:rPr>
+          <w:rFonts w:ascii="Times New Roman" w:hAnsi="Times New Roman" w:cs="Times New Roman"/>
+          <w:sz w:val="26"/>
+          <w:szCs w:val="26"/>
+          <w:lang w:val="vi-VN"/>
+        </w:rPr>
+        <w:t xml:space="preserve">tay </w:t>
+      </w:r>
+      <w:r>
+        <w:rPr>
+          <w:rFonts w:ascii="Times New Roman" w:hAnsi="Times New Roman" w:cs="Times New Roman"/>
+          <w:sz w:val="26"/>
+          <w:szCs w:val="26"/>
+          <w:lang w:val="vi-VN"/>
+        </w:rPr>
+        <w:t xml:space="preserve">máy tự động được sử dụng trong các quy trình sản xuất công nghiệp để thực hiện các tác vụ lặp đi lặp lại </w:t>
+      </w:r>
+      <w:r>
+        <w:rPr>
+          <w:rFonts w:ascii="Times New Roman" w:hAnsi="Times New Roman" w:cs="Times New Roman"/>
+          <w:sz w:val="26"/>
+          <w:szCs w:val="26"/>
+          <w:lang w:val="vi-VN"/>
+        </w:rPr>
+        <w:t>như gia công, hàn, lắp ráp, vận chuyển và đóng gói sản phẩm</w:t>
+      </w:r>
+      <w:r>
+        <w:rPr>
+          <w:rFonts w:ascii="Times New Roman" w:hAnsi="Times New Roman" w:cs="Times New Roman"/>
+          <w:sz w:val="26"/>
+          <w:szCs w:val="26"/>
+          <w:lang w:val="vi-VN"/>
+        </w:rPr>
+        <w:t>. Chúng được thiết kế để thay thế hoặc hỗ trợ công việc của con người trong môi trường sản xuất</w:t>
+      </w:r>
+      <w:r>
+        <w:rPr>
+          <w:rFonts w:ascii="Times New Roman" w:hAnsi="Times New Roman" w:cs="Times New Roman"/>
+          <w:sz w:val="26"/>
+          <w:szCs w:val="26"/>
+          <w:lang w:val="vi-VN"/>
+        </w:rPr>
+        <w:t xml:space="preserve"> nhằm giảm chi phí lao động.</w:t>
+      </w:r>
+    </w:p>
+    <w:p>
+      <w:pPr>
+        <w:spacing w:line="360" w:lineRule="auto"/>
+        <w:jc w:val="center"/>
+        <w:rPr>
+          <w:rFonts w:ascii="Times New Roman" w:hAnsi="Times New Roman" w:cs="Times New Roman"/>
+          <w:sz w:val="26"/>
+          <w:szCs w:val="26"/>
+          <w:lang w:val="vi-VN"/>
+        </w:rPr>
+      </w:pPr>
+      <w:r>
+        <w:rPr>
+          <w:rFonts w:ascii="Times New Roman" w:hAnsi="Times New Roman" w:cs="Times New Roman"/>
+          <w:noProof/>
+          <w:sz w:val="26"/>
+          <w:szCs w:val="26"/>
+          <w:lang w:val="vi-VN"/>
+        </w:rPr>
+        <w:drawing>
+          <wp:inline distT="0" distB="0" distL="0" distR="0" wp14:anchorId="408A1B69" wp14:editId="265B6E24">
+            <wp:extent cx="4311730" cy="2674620"/>
+            <wp:effectExtent l="0" t="0" r="0" b="0"/>
+            <wp:docPr id="1" name="Picture 1"/>
+            <wp:cNvGraphicFramePr>
+              <a:graphicFrameLocks xmlns:a="http://schemas.openxmlformats.org/drawingml/2006/main" noChangeAspect="1"/>
+            </wp:cNvGraphicFramePr>
+            <a:graphic xmlns:a="http://schemas.openxmlformats.org/drawingml/2006/main">
+              <a:graphicData uri="http://schemas.openxmlformats.org/drawingml/2006/picture">
+                <pic:pic xmlns:pic="http://schemas.openxmlformats.org/drawingml/2006/picture">
+                  <pic:nvPicPr>
+                    <pic:cNvPr id="0" name="Picture 2"/>
+                    <pic:cNvPicPr>
+                      <a:picLocks noChangeAspect="1" noChangeArrowheads="1"/>
+                    </pic:cNvPicPr>
+                  </pic:nvPicPr>
+                  <pic:blipFill>
+                    <a:blip r:embed="rId6">
+                      <a:extLst>
+                        <a:ext uri="{28A0092B-C50C-407E-A947-70E740481C1C}">
+                          <a14:useLocalDpi xmlns:a14="http://schemas.microsoft.com/office/drawing/2010/main" val="0"/>
+                        </a:ext>
+                      </a:extLst>
+                    </a:blip>
+                    <a:srcRect/>
+                    <a:stretch>
+                      <a:fillRect/>
+                    </a:stretch>
+                  </pic:blipFill>
+                  <pic:spPr bwMode="auto">
+                    <a:xfrm>
+                      <a:off x="0" y="0"/>
+                      <a:ext cx="4317952" cy="2678480"/>
+                    </a:xfrm>
+                    <a:prstGeom prst="rect">
+                      <a:avLst/>
+                    </a:prstGeom>
+                    <a:noFill/>
+                  </pic:spPr>
+                </pic:pic>
+              </a:graphicData>
+            </a:graphic>
+          </wp:inline>
+        </w:drawing>
+      </w:r>
+    </w:p>
+    <w:p>
+      <w:pPr>
+        <w:spacing w:line="360" w:lineRule="auto"/>
+        <w:rPr>
+          <w:rFonts w:ascii="Times New Roman" w:hAnsi="Times New Roman" w:cs="Times New Roman"/>
+          <w:sz w:val="26"/>
+          <w:szCs w:val="26"/>
+          <w:lang w:val="vi-VN"/>
+        </w:rPr>
+      </w:pPr>
+      <w:r>
+        <w:rPr>
+          <w:rFonts w:ascii="Times New Roman" w:hAnsi="Times New Roman" w:cs="Times New Roman"/>
+          <w:sz w:val="26"/>
+          <w:szCs w:val="26"/>
+          <w:lang w:val="vi-VN"/>
+        </w:rPr>
+        <w:t>Một robot công nghiệp thông thường bao gồm các thành phần sau:</w:t>
+      </w:r>
+    </w:p>
+    <w:p>
+      <w:pPr>
+        <w:pStyle w:val="ListParagraph"/>
+        <w:numPr>
+          <w:ilvl w:val="0"/>
+          <w:numId w:val="8"/>
+        </w:numPr>
+        <w:spacing w:line="360" w:lineRule="auto"/>
+        <w:rPr>
+          <w:rFonts w:ascii="Times New Roman" w:hAnsi="Times New Roman" w:cs="Times New Roman"/>
+          <w:sz w:val="26"/>
+          <w:szCs w:val="26"/>
+          <w:lang w:val="vi-VN"/>
+        </w:rPr>
+      </w:pPr>
+      <w:r>
+        <w:rPr>
+          <w:rFonts w:ascii="Times New Roman" w:hAnsi="Times New Roman" w:cs="Times New Roman"/>
+          <w:sz w:val="26"/>
+          <w:szCs w:val="26"/>
+          <w:lang w:val="vi-VN"/>
+        </w:rPr>
+        <w:t>Cơ khí:</w:t>
+      </w:r>
+      <w:r>
+        <w:rPr>
+          <w:rFonts w:ascii="Times New Roman" w:hAnsi="Times New Roman" w:cs="Times New Roman"/>
+          <w:sz w:val="26"/>
+          <w:szCs w:val="26"/>
+          <w:lang w:val="vi-VN"/>
+        </w:rPr>
+        <w:t xml:space="preserve"> Bao gồm các khớp xoay, khớp nối, các khâu linh hoạt và tay gắp kết nối để thực hiện các tác vụ cụ thể.</w:t>
+      </w:r>
+      <w:r>
+        <w:rPr>
+          <w:rFonts w:ascii="Times New Roman" w:hAnsi="Times New Roman" w:cs="Times New Roman"/>
+          <w:sz w:val="26"/>
+          <w:szCs w:val="26"/>
+          <w:lang w:val="vi-VN"/>
+        </w:rPr>
+        <w:t xml:space="preserve"> Đây là </w:t>
+      </w:r>
+      <w:r>
+        <w:rPr>
+          <w:rFonts w:ascii="Times New Roman" w:hAnsi="Times New Roman" w:cs="Times New Roman"/>
+          <w:sz w:val="26"/>
+          <w:szCs w:val="26"/>
+          <w:lang w:val="vi-VN"/>
+        </w:rPr>
+        <w:t>có thể xem là bộ khung xương của robot.</w:t>
+      </w:r>
+    </w:p>
+    <w:p>
+      <w:pPr>
+        <w:pStyle w:val="ListParagraph"/>
+        <w:numPr>
+          <w:ilvl w:val="0"/>
+          <w:numId w:val="8"/>
+        </w:numPr>
+        <w:spacing w:line="360" w:lineRule="auto"/>
+        <w:rPr>
+          <w:rFonts w:ascii="Times New Roman" w:hAnsi="Times New Roman" w:cs="Times New Roman"/>
+          <w:sz w:val="26"/>
+          <w:szCs w:val="26"/>
+          <w:lang w:val="vi-VN"/>
+        </w:rPr>
+      </w:pPr>
+      <w:r>
+        <w:rPr>
+          <w:rFonts w:ascii="Times New Roman" w:hAnsi="Times New Roman" w:cs="Times New Roman"/>
+          <w:sz w:val="26"/>
+          <w:szCs w:val="26"/>
+          <w:lang w:val="vi-VN"/>
+        </w:rPr>
+        <w:t xml:space="preserve">Động cơ: Các động cơ điện hoặc thủy lực được sử dụng để </w:t>
+      </w:r>
+      <w:r>
+        <w:rPr>
+          <w:rFonts w:ascii="Times New Roman" w:hAnsi="Times New Roman" w:cs="Times New Roman"/>
+          <w:sz w:val="26"/>
+          <w:szCs w:val="26"/>
+          <w:lang w:val="vi-VN"/>
+        </w:rPr>
+        <w:t>giúp các khớp của robot chuyển dộng được</w:t>
+      </w:r>
+      <w:r>
+        <w:rPr>
+          <w:rFonts w:ascii="Times New Roman" w:hAnsi="Times New Roman" w:cs="Times New Roman"/>
+          <w:sz w:val="26"/>
+          <w:szCs w:val="26"/>
+          <w:lang w:val="vi-VN"/>
+        </w:rPr>
+        <w:t xml:space="preserve">. Động cơ được điều khiển bằng các hệ thống điện </w:t>
+      </w:r>
+      <w:r>
+        <w:rPr>
+          <w:rFonts w:ascii="Times New Roman" w:hAnsi="Times New Roman" w:cs="Times New Roman"/>
+          <w:sz w:val="26"/>
+          <w:szCs w:val="26"/>
+          <w:lang w:val="vi-VN"/>
+        </w:rPr>
+        <w:t>và</w:t>
+      </w:r>
+      <w:r>
+        <w:rPr>
+          <w:rFonts w:ascii="Times New Roman" w:hAnsi="Times New Roman" w:cs="Times New Roman"/>
+          <w:sz w:val="26"/>
+          <w:szCs w:val="26"/>
+          <w:lang w:val="vi-VN"/>
+        </w:rPr>
+        <w:t xml:space="preserve"> truyền động để đạt được độ chính xác và hiệu suất cao.</w:t>
+      </w:r>
+    </w:p>
+    <w:p>
+      <w:pPr>
+        <w:pStyle w:val="ListParagraph"/>
+        <w:numPr>
+          <w:ilvl w:val="0"/>
+          <w:numId w:val="8"/>
+        </w:numPr>
+        <w:spacing w:line="360" w:lineRule="auto"/>
+        <w:rPr>
+          <w:rFonts w:ascii="Times New Roman" w:hAnsi="Times New Roman" w:cs="Times New Roman"/>
+          <w:sz w:val="26"/>
+          <w:szCs w:val="26"/>
+          <w:lang w:val="vi-VN"/>
+        </w:rPr>
+      </w:pPr>
+      <w:r>
+        <w:rPr>
+          <w:rFonts w:ascii="Times New Roman" w:hAnsi="Times New Roman" w:cs="Times New Roman"/>
+          <w:sz w:val="26"/>
+          <w:szCs w:val="26"/>
+          <w:lang w:val="vi-VN"/>
+        </w:rPr>
+        <w:t xml:space="preserve">Hệ thống </w:t>
+      </w:r>
+      <w:r>
+        <w:rPr>
+          <w:rFonts w:ascii="Times New Roman" w:hAnsi="Times New Roman" w:cs="Times New Roman"/>
+          <w:sz w:val="26"/>
+          <w:szCs w:val="26"/>
+          <w:lang w:val="vi-VN"/>
+        </w:rPr>
+        <w:t>điều khiển:</w:t>
+      </w:r>
+      <w:r>
+        <w:rPr>
+          <w:rFonts w:ascii="Times New Roman" w:hAnsi="Times New Roman" w:cs="Times New Roman"/>
+          <w:sz w:val="26"/>
+          <w:szCs w:val="26"/>
+          <w:lang w:val="vi-VN"/>
+        </w:rPr>
+        <w:t xml:space="preserve"> Hay là tủ điều khiển, kết nối đến các khớp, tín hiệu cảm biến để đưa ra quyết định điều khiển. Có thể xem là bộ não của robot, các hệ thống điều khiển tự động có thể sử dụng các thuật toán và phần mềm để định vị, điều khiển và </w:t>
+      </w:r>
+      <w:r>
+        <w:rPr>
+          <w:rFonts w:ascii="Times New Roman" w:hAnsi="Times New Roman" w:cs="Times New Roman"/>
+          <w:sz w:val="26"/>
+          <w:szCs w:val="26"/>
+          <w:lang w:val="vi-VN"/>
+        </w:rPr>
+        <w:lastRenderedPageBreak/>
+        <w:t>phản hồi chuyển động của robot, giúp robot công nghiệp được điều khiển một cách tự động hoặc bằng tay.</w:t>
+      </w:r>
+    </w:p>
+    <w:p>
+      <w:pPr>
+        <w:pStyle w:val="ListParagraph"/>
+        <w:numPr>
+          <w:ilvl w:val="0"/>
+          <w:numId w:val="8"/>
+        </w:numPr>
+        <w:spacing w:line="360" w:lineRule="auto"/>
+        <w:rPr>
+          <w:rFonts w:ascii="Times New Roman" w:hAnsi="Times New Roman" w:cs="Times New Roman"/>
+          <w:sz w:val="26"/>
+          <w:szCs w:val="26"/>
+          <w:lang w:val="vi-VN"/>
+        </w:rPr>
+      </w:pPr>
+      <w:r>
+        <w:rPr>
+          <w:rFonts w:ascii="Times New Roman" w:hAnsi="Times New Roman" w:cs="Times New Roman"/>
+          <w:sz w:val="26"/>
+          <w:szCs w:val="26"/>
+          <w:lang w:val="vi-VN"/>
+        </w:rPr>
+        <w:t xml:space="preserve">Cảm biến: Robot công nghiệp thường được trang bị các cảm biến để giám sát môi trường xung quanh và tương tác với các đối tượng. Các loại cảm biến phổ biến bao gồm cảm biến vị trí, cảm biến </w:t>
+      </w:r>
+      <w:r>
+        <w:rPr>
+          <w:rFonts w:ascii="Times New Roman" w:hAnsi="Times New Roman" w:cs="Times New Roman"/>
+          <w:sz w:val="26"/>
+          <w:szCs w:val="26"/>
+          <w:lang w:val="vi-VN"/>
+        </w:rPr>
+        <w:t>nhiệt độ</w:t>
+      </w:r>
+      <w:r>
+        <w:rPr>
+          <w:rFonts w:ascii="Times New Roman" w:hAnsi="Times New Roman" w:cs="Times New Roman"/>
+          <w:sz w:val="26"/>
+          <w:szCs w:val="26"/>
+          <w:lang w:val="vi-VN"/>
+        </w:rPr>
+        <w:t>, cảm biến tiếp xúc, cảm biến hình ảnh và cảm biến quang học.</w:t>
+      </w:r>
+    </w:p>
+    <w:p>
+      <w:pPr>
+        <w:spacing w:line="360" w:lineRule="auto"/>
+        <w:rPr>
+          <w:rFonts w:ascii="Times New Roman" w:hAnsi="Times New Roman" w:cs="Times New Roman"/>
+          <w:sz w:val="26"/>
+          <w:szCs w:val="26"/>
+          <w:lang w:val="vi-VN"/>
+        </w:rPr>
+      </w:pPr>
+      <w:r>
+        <w:rPr>
+          <w:rFonts w:ascii="Times New Roman" w:hAnsi="Times New Roman" w:cs="Times New Roman"/>
+          <w:sz w:val="26"/>
+          <w:szCs w:val="26"/>
+          <w:lang w:val="vi-VN"/>
+        </w:rPr>
+        <w:t>2.2</w:t>
+      </w:r>
+      <w:r>
+        <w:rPr>
+          <w:rFonts w:ascii="Times New Roman" w:hAnsi="Times New Roman" w:cs="Times New Roman"/>
+          <w:sz w:val="26"/>
+          <w:szCs w:val="26"/>
+          <w:lang w:val="vi-VN"/>
+        </w:rPr>
+        <w:tab/>
+        <w:t>Khái niệm về hệ thống SCADA</w:t>
+      </w:r>
+    </w:p>
+    <w:p>
+      <w:pPr>
+        <w:spacing w:line="360" w:lineRule="auto"/>
+        <w:rPr>
+          <w:rFonts w:ascii="Times New Roman" w:hAnsi="Times New Roman" w:cs="Times New Roman"/>
+          <w:sz w:val="26"/>
+          <w:szCs w:val="26"/>
+          <w:lang w:val="vi-VN"/>
+        </w:rPr>
+      </w:pPr>
+      <w:r>
+        <w:rPr>
+          <w:rFonts w:ascii="Times New Roman" w:hAnsi="Times New Roman" w:cs="Times New Roman"/>
+          <w:sz w:val="26"/>
+          <w:szCs w:val="26"/>
+        </w:rPr>
+        <w:t xml:space="preserve">SCADA </w:t>
+      </w:r>
+      <w:r>
+        <w:rPr>
+          <w:rFonts w:ascii="Times New Roman" w:hAnsi="Times New Roman" w:cs="Times New Roman"/>
+          <w:sz w:val="26"/>
+          <w:szCs w:val="26"/>
+          <w:lang w:val="vi-VN"/>
+        </w:rPr>
+        <w:t>là từ viết tắt cho cụm từ Supervisory Control and Data Acquisition trong tiếng Anh, hay còn được gọi là hệ thống điều khiển giám sát và thu thập thông tin. Hệ thống SCADA là một sự kết hợp giữa các thành phần phần cứng và phần mềm, cho phép giám sát và điều khiển hoạt động của các nhà máy một cách cục bộ hoặc từ xa. Hệ thống SCADA có thể được chia ra thành các kiến trúc: SCADA truyền thống và SCADA trên đám mây.</w:t>
+      </w:r>
+    </w:p>
+    <w:p>
+      <w:pPr>
+        <w:pStyle w:val="ListParagraph"/>
+        <w:numPr>
+          <w:ilvl w:val="0"/>
+          <w:numId w:val="9"/>
+        </w:numPr>
+        <w:spacing w:line="360" w:lineRule="auto"/>
+        <w:rPr>
+          <w:rFonts w:ascii="Times New Roman" w:hAnsi="Times New Roman" w:cs="Times New Roman"/>
+          <w:sz w:val="26"/>
+          <w:szCs w:val="26"/>
+          <w:lang w:val="vi-VN"/>
+        </w:rPr>
+      </w:pPr>
+      <w:r>
+        <w:rPr>
+          <w:rFonts w:ascii="Times New Roman" w:hAnsi="Times New Roman" w:cs="Times New Roman"/>
+          <w:sz w:val="26"/>
+          <w:szCs w:val="26"/>
+          <w:lang w:val="vi-VN"/>
+        </w:rPr>
+        <w:t>SCADA truyền thống: Khi thiết kế SCADA truyền thống, chúng ta thường bắt đầu xoay quanh với thiết bị đầu cuối từ xa (hay còn được gọi là Remote Terminal Units – RTUs) và/hoặc bộ điều khiển logic có thể lập trình (Programmable Logic Controllers – PLCs). RTUs và PLCs là các vi xử lý, giao tiếp và tương tác với các bảng</w:t>
+      </w:r>
+      <w:r>
+        <w:rPr>
+          <w:rFonts w:ascii="Times New Roman" w:hAnsi="Times New Roman" w:cs="Times New Roman"/>
+          <w:sz w:val="26"/>
+          <w:szCs w:val="26"/>
+          <w:lang w:val="vi-VN"/>
+        </w:rPr>
+        <w:t xml:space="preserve"> điều khiển tương tác với người dùng (hay còn được gọi là Human Machine Interface – HMI)</w:t>
+      </w:r>
+      <w:r>
+        <w:rPr>
+          <w:rFonts w:ascii="Times New Roman" w:hAnsi="Times New Roman" w:cs="Times New Roman"/>
+          <w:sz w:val="26"/>
+          <w:szCs w:val="26"/>
+          <w:lang w:val="vi-VN"/>
+        </w:rPr>
+        <w:t xml:space="preserve"> và</w:t>
+      </w:r>
+      <w:r>
+        <w:rPr>
+          <w:rFonts w:ascii="Times New Roman" w:hAnsi="Times New Roman" w:cs="Times New Roman"/>
+          <w:sz w:val="26"/>
+          <w:szCs w:val="26"/>
+          <w:lang w:val="vi-VN"/>
+        </w:rPr>
+        <w:t xml:space="preserve"> kết nối </w:t>
+      </w:r>
+      <w:r>
+        <w:rPr>
+          <w:rFonts w:ascii="Times New Roman" w:hAnsi="Times New Roman" w:cs="Times New Roman"/>
+          <w:sz w:val="26"/>
+          <w:szCs w:val="26"/>
+          <w:lang w:val="vi-VN"/>
+        </w:rPr>
+        <w:t xml:space="preserve">bằng dây </w:t>
+      </w:r>
+      <w:r>
+        <w:rPr>
+          <w:rFonts w:ascii="Times New Roman" w:hAnsi="Times New Roman" w:cs="Times New Roman"/>
+          <w:sz w:val="26"/>
+          <w:szCs w:val="26"/>
+          <w:lang w:val="vi-VN"/>
+        </w:rPr>
+        <w:t xml:space="preserve">với các thiết bị cấp trường như bơm, van, các động cơ và cảm biến, v.v. </w:t>
+      </w:r>
+      <w:r>
+        <w:rPr>
+          <w:rFonts w:ascii="Times New Roman" w:hAnsi="Times New Roman" w:cs="Times New Roman"/>
+          <w:sz w:val="26"/>
+          <w:szCs w:val="26"/>
+          <w:lang w:val="vi-VN"/>
+        </w:rPr>
+        <w:t xml:space="preserve"> Tùy thuộc vào PLC, kiến trúc truyền thông của mạng lưới SCADA có thể khác nhau, thông qua các giao thức công nghiệp như Modbus hoặc EtherNet/IP. </w:t>
+      </w:r>
+      <w:r>
+        <w:rPr>
+          <w:rFonts w:ascii="Times New Roman" w:hAnsi="Times New Roman" w:cs="Times New Roman"/>
+          <w:sz w:val="26"/>
+          <w:szCs w:val="26"/>
+          <w:lang w:val="vi-VN"/>
+        </w:rPr>
+        <w:t>Hệ thống SCADA truyền thống có khả năng ghi nhật ký và lưu trữ dữ liệu hoạt động một cách cục bộ, do đó yêu cầu cần có các máy chủ riêng biệt để kết nối với phần mềm SCADA.</w:t>
+      </w:r>
+    </w:p>
+    <w:p>
+      <w:pPr>
+        <w:spacing w:line="360" w:lineRule="auto"/>
+        <w:rPr>
+          <w:rFonts w:ascii="Times New Roman" w:hAnsi="Times New Roman" w:cs="Times New Roman"/>
+          <w:sz w:val="26"/>
+          <w:szCs w:val="26"/>
+          <w:lang w:val="vi-VN"/>
+        </w:rPr>
+      </w:pPr>
+      <w:r>
+        <w:rPr>
+          <w:rFonts w:ascii="Times New Roman" w:hAnsi="Times New Roman" w:cs="Times New Roman"/>
+          <w:noProof/>
+          <w:sz w:val="26"/>
+          <w:szCs w:val="26"/>
+          <w:lang w:val="vi-VN"/>
+        </w:rPr>
+        <w:lastRenderedPageBreak/>
+        <w:drawing>
+          <wp:inline distT="0" distB="0" distL="0" distR="0" wp14:anchorId="04821AF0" wp14:editId="6C9BFE01">
+            <wp:extent cx="6389782" cy="3417439"/>
+            <wp:effectExtent l="0" t="0" r="0" b="0"/>
+            <wp:docPr id="2" name="Picture 2"/>
+            <wp:cNvGraphicFramePr>
+              <a:graphicFrameLocks xmlns:a="http://schemas.openxmlformats.org/drawingml/2006/main" noChangeAspect="1"/>
+            </wp:cNvGraphicFramePr>
+            <a:graphic xmlns:a="http://schemas.openxmlformats.org/drawingml/2006/main">
+              <a:graphicData uri="http://schemas.openxmlformats.org/drawingml/2006/picture">
+                <pic:pic xmlns:pic="http://schemas.openxmlformats.org/drawingml/2006/picture">
+                  <pic:nvPicPr>
+                    <pic:cNvPr id="0" name="Picture 3"/>
+                    <pic:cNvPicPr>
+                      <a:picLocks noChangeAspect="1" noChangeArrowheads="1"/>
+                    </pic:cNvPicPr>
+                  </pic:nvPicPr>
+                  <pic:blipFill>
+                    <a:blip r:embed="rId7" cstate="print">
+                      <a:extLst>
+                        <a:ext uri="{28A0092B-C50C-407E-A947-70E740481C1C}">
+                          <a14:useLocalDpi xmlns:a14="http://schemas.microsoft.com/office/drawing/2010/main" val="0"/>
+                        </a:ext>
+                      </a:extLst>
+                    </a:blip>
+                    <a:srcRect/>
+                    <a:stretch>
+                      <a:fillRect/>
+                    </a:stretch>
+                  </pic:blipFill>
+                  <pic:spPr bwMode="auto">
+                    <a:xfrm>
+                      <a:off x="0" y="0"/>
+                      <a:ext cx="6415177" cy="3431021"/>
+                    </a:xfrm>
+                    <a:prstGeom prst="rect">
+                      <a:avLst/>
+                    </a:prstGeom>
+                    <a:noFill/>
+                  </pic:spPr>
+                </pic:pic>
+              </a:graphicData>
+            </a:graphic>
+          </wp:inline>
+        </w:drawing>
+      </w:r>
+    </w:p>
+    <w:p>
+      <w:pPr>
+        <w:spacing w:line="360" w:lineRule="auto"/>
+        <w:rPr>
+          <w:rFonts w:ascii="Times New Roman" w:hAnsi="Times New Roman" w:cs="Times New Roman"/>
+          <w:sz w:val="26"/>
+          <w:szCs w:val="26"/>
+          <w:lang w:val="vi-VN"/>
+        </w:rPr>
+      </w:pPr>
+      <w:r>
+        <w:rPr>
+          <w:rFonts w:ascii="Times New Roman" w:hAnsi="Times New Roman" w:cs="Times New Roman"/>
+          <w:sz w:val="26"/>
+          <w:szCs w:val="26"/>
+          <w:lang w:val="vi-VN"/>
+        </w:rPr>
+        <w:t>&lt;vẽ lại hình&gt;</w:t>
+      </w:r>
+    </w:p>
+    <w:p>
+      <w:pPr>
+        <w:pStyle w:val="ListParagraph"/>
+        <w:numPr>
+          <w:ilvl w:val="0"/>
+          <w:numId w:val="9"/>
+        </w:numPr>
+        <w:spacing w:line="360" w:lineRule="auto"/>
+        <w:rPr>
+          <w:rFonts w:ascii="Times New Roman" w:hAnsi="Times New Roman" w:cs="Times New Roman"/>
+          <w:sz w:val="26"/>
+          <w:szCs w:val="26"/>
+          <w:lang w:val="vi-VN"/>
+        </w:rPr>
+      </w:pPr>
+      <w:r>
+        <w:rPr>
+          <w:rFonts w:ascii="Times New Roman" w:hAnsi="Times New Roman" w:cs="Times New Roman"/>
+          <w:sz w:val="26"/>
+          <w:szCs w:val="26"/>
+          <w:lang w:val="vi-VN"/>
+        </w:rPr>
+        <w:t xml:space="preserve">SCADA trên đám </w:t>
+      </w:r>
+      <w:r>
+        <w:rPr>
+          <w:rFonts w:ascii="Times New Roman" w:hAnsi="Times New Roman" w:cs="Times New Roman"/>
+          <w:sz w:val="26"/>
+          <w:szCs w:val="26"/>
+          <w:lang w:val="vi-VN"/>
+        </w:rPr>
+        <w:t xml:space="preserve">mây:  Là một hệ thống SCADA dựa trên mô hình điện toán máy mây (Cloud Computing), cho phép người dùng truy cập từ bất kỳ đâu và bất kỳ thiết bị nào có kết nối Internet thông qua các ứng dụng web. Tùy thuộc vào hệ thống được thiết kế, kiến trúc truyền thông của hệ thống SCADA trên đám mây sẽ khác nhau, các giao thức hỗ trợ có thể bao gồm giao thức HTTP, hoặc OPC/UA, v.v. </w:t>
+      </w:r>
+      <w:r>
+        <w:rPr>
+          <w:rFonts w:ascii="Times New Roman" w:hAnsi="Times New Roman" w:cs="Times New Roman"/>
+          <w:sz w:val="26"/>
+          <w:szCs w:val="26"/>
+          <w:lang w:val="vi-VN"/>
+        </w:rPr>
+        <w:t xml:space="preserve">Hệ thống SCADA </w:t>
+      </w:r>
+      <w:r>
+        <w:rPr>
+          <w:rFonts w:ascii="Times New Roman" w:hAnsi="Times New Roman" w:cs="Times New Roman"/>
+          <w:sz w:val="26"/>
+          <w:szCs w:val="26"/>
+          <w:lang w:val="vi-VN"/>
+        </w:rPr>
+        <w:t xml:space="preserve">trên đám mây </w:t>
+      </w:r>
+      <w:r>
+        <w:rPr>
+          <w:rFonts w:ascii="Times New Roman" w:hAnsi="Times New Roman" w:cs="Times New Roman"/>
+          <w:sz w:val="26"/>
+          <w:szCs w:val="26"/>
+          <w:lang w:val="vi-VN"/>
+        </w:rPr>
+        <w:t xml:space="preserve">có khả năng ghi nhật ký và lưu trữ dữ liệu hoạt động </w:t>
+      </w:r>
+      <w:r>
+        <w:rPr>
+          <w:rFonts w:ascii="Times New Roman" w:hAnsi="Times New Roman" w:cs="Times New Roman"/>
+          <w:sz w:val="26"/>
+          <w:szCs w:val="26"/>
+          <w:lang w:val="vi-VN"/>
+        </w:rPr>
+        <w:t>trên đám mây</w:t>
+      </w:r>
+      <w:r>
+        <w:rPr>
+          <w:rFonts w:ascii="Times New Roman" w:hAnsi="Times New Roman" w:cs="Times New Roman"/>
+          <w:sz w:val="26"/>
+          <w:szCs w:val="26"/>
+          <w:lang w:val="vi-VN"/>
+        </w:rPr>
+        <w:t xml:space="preserve">, </w:t>
+      </w:r>
+      <w:r>
+        <w:rPr>
+          <w:rFonts w:ascii="Times New Roman" w:hAnsi="Times New Roman" w:cs="Times New Roman"/>
+          <w:sz w:val="26"/>
+          <w:szCs w:val="26"/>
+          <w:lang w:val="vi-VN"/>
+        </w:rPr>
+        <w:t>dung lượng lưu trữ không phụ thuộc vào các thiết bị máy tính tại mạng cục bộ như SCADA truyền thống, và có thể mở rộng không giới hạn theo mong muốn của doanh nghiệp.</w:t>
+      </w:r>
+    </w:p>
+    <w:p>
+      <w:pPr>
+        <w:spacing w:line="360" w:lineRule="auto"/>
+        <w:rPr>
+          <w:rFonts w:ascii="Times New Roman" w:hAnsi="Times New Roman" w:cs="Times New Roman"/>
+          <w:sz w:val="26"/>
+          <w:szCs w:val="26"/>
+          <w:lang w:val="vi-VN"/>
+        </w:rPr>
+      </w:pPr>
+    </w:p>
+    <w:p>
+      <w:pPr>
+        <w:spacing w:line="360" w:lineRule="auto"/>
+        <w:rPr>
+          <w:rFonts w:ascii="Times New Roman" w:hAnsi="Times New Roman" w:cs="Times New Roman"/>
+          <w:sz w:val="26"/>
+          <w:szCs w:val="26"/>
+          <w:lang w:val="vi-VN"/>
+        </w:rPr>
+      </w:pPr>
+      <w:r>
+        <w:rPr>
+          <w:rFonts w:ascii="Times New Roman" w:hAnsi="Times New Roman" w:cs="Times New Roman"/>
+          <w:sz w:val="26"/>
+          <w:szCs w:val="26"/>
+          <w:lang w:val="vi-VN"/>
+        </w:rPr>
+        <w:t>&lt;bảng so sánh&gt;</w:t>
+      </w:r>
     </w:p>
     <w:sectPr>
       <w:pgSz w:w="12240" w:h="15840"/>
@@ -2144,6 +3252,232 @@
     </w:lvl>
   </w:abstractNum>
   <w:abstractNum w:abstractNumId="2" w15:restartNumberingAfterBreak="0">
+    <w:nsid w:val="273421E9"/>
+    <w:multiLevelType w:val="hybridMultilevel"/>
+    <w:tmpl w:val="539E578E"/>
+    <w:lvl w:ilvl="0" w:tplc="04090001">
+      <w:start w:val="1"/>
+      <w:numFmt w:val="bullet"/>
+      <w:lvlText w:val=""/>
+      <w:lvlJc w:val="left"/>
+      <w:pPr>
+        <w:ind w:left="720" w:hanging="360"/>
+      </w:pPr>
+      <w:rPr>
+        <w:rFonts w:ascii="Symbol" w:hAnsi="Symbol" w:hint="default"/>
+      </w:rPr>
+    </w:lvl>
+    <w:lvl w:ilvl="1" w:tplc="04090003" w:tentative="1">
+      <w:start w:val="1"/>
+      <w:numFmt w:val="bullet"/>
+      <w:lvlText w:val="o"/>
+      <w:lvlJc w:val="left"/>
+      <w:pPr>
+        <w:ind w:left="1440" w:hanging="360"/>
+      </w:pPr>
+      <w:rPr>
+        <w:rFonts w:ascii="Courier New" w:hAnsi="Courier New" w:cs="Courier New" w:hint="default"/>
+      </w:rPr>
+    </w:lvl>
+    <w:lvl w:ilvl="2" w:tplc="04090005" w:tentative="1">
+      <w:start w:val="1"/>
+      <w:numFmt w:val="bullet"/>
+      <w:lvlText w:val=""/>
+      <w:lvlJc w:val="left"/>
+      <w:pPr>
+        <w:ind w:left="2160" w:hanging="360"/>
+      </w:pPr>
+      <w:rPr>
+        <w:rFonts w:ascii="Wingdings" w:hAnsi="Wingdings" w:hint="default"/>
+      </w:rPr>
+    </w:lvl>
+    <w:lvl w:ilvl="3" w:tplc="04090001" w:tentative="1">
+      <w:start w:val="1"/>
+      <w:numFmt w:val="bullet"/>
+      <w:lvlText w:val=""/>
+      <w:lvlJc w:val="left"/>
+      <w:pPr>
+        <w:ind w:left="2880" w:hanging="360"/>
+      </w:pPr>
+      <w:rPr>
+        <w:rFonts w:ascii="Symbol" w:hAnsi="Symbol" w:hint="default"/>
+      </w:rPr>
+    </w:lvl>
+    <w:lvl w:ilvl="4" w:tplc="04090003" w:tentative="1">
+      <w:start w:val="1"/>
+      <w:numFmt w:val="bullet"/>
+      <w:lvlText w:val="o"/>
+      <w:lvlJc w:val="left"/>
+      <w:pPr>
+        <w:ind w:left="3600" w:hanging="360"/>
+      </w:pPr>
+      <w:rPr>
+        <w:rFonts w:ascii="Courier New" w:hAnsi="Courier New" w:cs="Courier New" w:hint="default"/>
+      </w:rPr>
+    </w:lvl>
+    <w:lvl w:ilvl="5" w:tplc="04090005" w:tentative="1">
+      <w:start w:val="1"/>
+      <w:numFmt w:val="bullet"/>
+      <w:lvlText w:val=""/>
+      <w:lvlJc w:val="left"/>
+      <w:pPr>
+        <w:ind w:left="4320" w:hanging="360"/>
+      </w:pPr>
+      <w:rPr>
+        <w:rFonts w:ascii="Wingdings" w:hAnsi="Wingdings" w:hint="default"/>
+      </w:rPr>
+    </w:lvl>
+    <w:lvl w:ilvl="6" w:tplc="04090001" w:tentative="1">
+      <w:start w:val="1"/>
+      <w:numFmt w:val="bullet"/>
+      <w:lvlText w:val=""/>
+      <w:lvlJc w:val="left"/>
+      <w:pPr>
+        <w:ind w:left="5040" w:hanging="360"/>
+      </w:pPr>
+      <w:rPr>
+        <w:rFonts w:ascii="Symbol" w:hAnsi="Symbol" w:hint="default"/>
+      </w:rPr>
+    </w:lvl>
+    <w:lvl w:ilvl="7" w:tplc="04090003" w:tentative="1">
+      <w:start w:val="1"/>
+      <w:numFmt w:val="bullet"/>
+      <w:lvlText w:val="o"/>
+      <w:lvlJc w:val="left"/>
+      <w:pPr>
+        <w:ind w:left="5760" w:hanging="360"/>
+      </w:pPr>
+      <w:rPr>
+        <w:rFonts w:ascii="Courier New" w:hAnsi="Courier New" w:cs="Courier New" w:hint="default"/>
+      </w:rPr>
+    </w:lvl>
+    <w:lvl w:ilvl="8" w:tplc="04090005" w:tentative="1">
+      <w:start w:val="1"/>
+      <w:numFmt w:val="bullet"/>
+      <w:lvlText w:val=""/>
+      <w:lvlJc w:val="left"/>
+      <w:pPr>
+        <w:ind w:left="6480" w:hanging="360"/>
+      </w:pPr>
+      <w:rPr>
+        <w:rFonts w:ascii="Wingdings" w:hAnsi="Wingdings" w:hint="default"/>
+      </w:rPr>
+    </w:lvl>
+  </w:abstractNum>
+  <w:abstractNum w:abstractNumId="3" w15:restartNumberingAfterBreak="0">
+    <w:nsid w:val="34AA236F"/>
+    <w:multiLevelType w:val="hybridMultilevel"/>
+    <w:tmpl w:val="3CFC1196"/>
+    <w:lvl w:ilvl="0" w:tplc="04090001">
+      <w:start w:val="1"/>
+      <w:numFmt w:val="bullet"/>
+      <w:lvlText w:val=""/>
+      <w:lvlJc w:val="left"/>
+      <w:pPr>
+        <w:ind w:left="720" w:hanging="360"/>
+      </w:pPr>
+      <w:rPr>
+        <w:rFonts w:ascii="Symbol" w:hAnsi="Symbol" w:hint="default"/>
+      </w:rPr>
+    </w:lvl>
+    <w:lvl w:ilvl="1" w:tplc="04090003" w:tentative="1">
+      <w:start w:val="1"/>
+      <w:numFmt w:val="bullet"/>
+      <w:lvlText w:val="o"/>
+      <w:lvlJc w:val="left"/>
+      <w:pPr>
+        <w:ind w:left="1440" w:hanging="360"/>
+      </w:pPr>
+      <w:rPr>
+        <w:rFonts w:ascii="Courier New" w:hAnsi="Courier New" w:cs="Courier New" w:hint="default"/>
+      </w:rPr>
+    </w:lvl>
+    <w:lvl w:ilvl="2" w:tplc="04090005" w:tentative="1">
+      <w:start w:val="1"/>
+      <w:numFmt w:val="bullet"/>
+      <w:lvlText w:val=""/>
+      <w:lvlJc w:val="left"/>
+      <w:pPr>
+        <w:ind w:left="2160" w:hanging="360"/>
+      </w:pPr>
+      <w:rPr>
+        <w:rFonts w:ascii="Wingdings" w:hAnsi="Wingdings" w:hint="default"/>
+      </w:rPr>
+    </w:lvl>
+    <w:lvl w:ilvl="3" w:tplc="04090001" w:tentative="1">
+      <w:start w:val="1"/>
+      <w:numFmt w:val="bullet"/>
+      <w:lvlText w:val=""/>
+      <w:lvlJc w:val="left"/>
+      <w:pPr>
+        <w:ind w:left="2880" w:hanging="360"/>
+      </w:pPr>
+      <w:rPr>
+        <w:rFonts w:ascii="Symbol" w:hAnsi="Symbol" w:hint="default"/>
+      </w:rPr>
+    </w:lvl>
+    <w:lvl w:ilvl="4" w:tplc="04090003" w:tentative="1">
+      <w:start w:val="1"/>
+      <w:numFmt w:val="bullet"/>
+      <w:lvlText w:val="o"/>
+      <w:lvlJc w:val="left"/>
+      <w:pPr>
+        <w:ind w:left="3600" w:hanging="360"/>
+      </w:pPr>
+      <w:rPr>
+        <w:rFonts w:ascii="Courier New" w:hAnsi="Courier New" w:cs="Courier New" w:hint="default"/>
+      </w:rPr>
+    </w:lvl>
+    <w:lvl w:ilvl="5" w:tplc="04090005" w:tentative="1">
+      <w:start w:val="1"/>
+      <w:numFmt w:val="bullet"/>
+      <w:lvlText w:val=""/>
+      <w:lvlJc w:val="left"/>
+      <w:pPr>
+        <w:ind w:left="4320" w:hanging="360"/>
+      </w:pPr>
+      <w:rPr>
+        <w:rFonts w:ascii="Wingdings" w:hAnsi="Wingdings" w:hint="default"/>
+      </w:rPr>
+    </w:lvl>
+    <w:lvl w:ilvl="6" w:tplc="04090001" w:tentative="1">
+      <w:start w:val="1"/>
+      <w:numFmt w:val="bullet"/>
+      <w:lvlText w:val=""/>
+      <w:lvlJc w:val="left"/>
+      <w:pPr>
+        <w:ind w:left="5040" w:hanging="360"/>
+      </w:pPr>
+      <w:rPr>
+        <w:rFonts w:ascii="Symbol" w:hAnsi="Symbol" w:hint="default"/>
+      </w:rPr>
+    </w:lvl>
+    <w:lvl w:ilvl="7" w:tplc="04090003" w:tentative="1">
+      <w:start w:val="1"/>
+      <w:numFmt w:val="bullet"/>
+      <w:lvlText w:val="o"/>
+      <w:lvlJc w:val="left"/>
+      <w:pPr>
+        <w:ind w:left="5760" w:hanging="360"/>
+      </w:pPr>
+      <w:rPr>
+        <w:rFonts w:ascii="Courier New" w:hAnsi="Courier New" w:cs="Courier New" w:hint="default"/>
+      </w:rPr>
+    </w:lvl>
+    <w:lvl w:ilvl="8" w:tplc="04090005" w:tentative="1">
+      <w:start w:val="1"/>
+      <w:numFmt w:val="bullet"/>
+      <w:lvlText w:val=""/>
+      <w:lvlJc w:val="left"/>
+      <w:pPr>
+        <w:ind w:left="6480" w:hanging="360"/>
+      </w:pPr>
+      <w:rPr>
+        <w:rFonts w:ascii="Wingdings" w:hAnsi="Wingdings" w:hint="default"/>
+      </w:rPr>
+    </w:lvl>
+  </w:abstractNum>
+  <w:abstractNum w:abstractNumId="4" w15:restartNumberingAfterBreak="0">
     <w:nsid w:val="45202909"/>
     <w:multiLevelType w:val="hybridMultilevel"/>
     <w:tmpl w:val="F30228CE"/>
@@ -2256,7 +3590,7 @@
       </w:rPr>
     </w:lvl>
   </w:abstractNum>
-  <w:abstractNum w:abstractNumId="3" w15:restartNumberingAfterBreak="0">
+  <w:abstractNum w:abstractNumId="5" w15:restartNumberingAfterBreak="0">
     <w:nsid w:val="60E5044A"/>
     <w:multiLevelType w:val="hybridMultilevel"/>
     <w:tmpl w:val="8E4802A8"/>
@@ -2369,7 +3703,7 @@
       </w:rPr>
     </w:lvl>
   </w:abstractNum>
-  <w:abstractNum w:abstractNumId="4" w15:restartNumberingAfterBreak="0">
+  <w:abstractNum w:abstractNumId="6" w15:restartNumberingAfterBreak="0">
     <w:nsid w:val="640B5222"/>
     <w:multiLevelType w:val="hybridMultilevel"/>
     <w:tmpl w:val="494C4D4E"/>
@@ -2482,7 +3816,7 @@
       </w:rPr>
     </w:lvl>
   </w:abstractNum>
-  <w:abstractNum w:abstractNumId="5" w15:restartNumberingAfterBreak="0">
+  <w:abstractNum w:abstractNumId="7" w15:restartNumberingAfterBreak="0">
     <w:nsid w:val="770E2F28"/>
     <w:multiLevelType w:val="multilevel"/>
     <w:tmpl w:val="AF909D42"/>
@@ -2595,7 +3929,7 @@
       </w:rPr>
     </w:lvl>
   </w:abstractNum>
-  <w:abstractNum w:abstractNumId="6" w15:restartNumberingAfterBreak="0">
+  <w:abstractNum w:abstractNumId="8" w15:restartNumberingAfterBreak="0">
     <w:nsid w:val="7D8F3AC8"/>
     <w:multiLevelType w:val="hybridMultilevel"/>
     <w:tmpl w:val="DAE87BAE"/>
@@ -2712,22 +4046,28 @@
     <w:abstractNumId w:val="1"/>
   </w:num>
   <w:num w:numId="2" w16cid:durableId="1191604864">
+    <w:abstractNumId w:val="7"/>
+  </w:num>
+  <w:num w:numId="3" w16cid:durableId="1497457840">
+    <w:abstractNumId w:val="8"/>
+  </w:num>
+  <w:num w:numId="4" w16cid:durableId="481316441">
     <w:abstractNumId w:val="5"/>
   </w:num>
-  <w:num w:numId="3" w16cid:durableId="1497457840">
-    <w:abstractNumId w:val="6"/>
-  </w:num>
-  <w:num w:numId="4" w16cid:durableId="481316441">
-    <w:abstractNumId w:val="3"/>
-  </w:num>
   <w:num w:numId="5" w16cid:durableId="274942198">
-    <w:abstractNumId w:val="2"/>
+    <w:abstractNumId w:val="4"/>
   </w:num>
   <w:num w:numId="6" w16cid:durableId="168838647">
-    <w:abstractNumId w:val="4"/>
+    <w:abstractNumId w:val="6"/>
   </w:num>
   <w:num w:numId="7" w16cid:durableId="1288198436">
     <w:abstractNumId w:val="0"/>
+  </w:num>
+  <w:num w:numId="8" w16cid:durableId="121653453">
+    <w:abstractNumId w:val="2"/>
+  </w:num>
+  <w:num w:numId="9" w16cid:durableId="2011365877">
+    <w:abstractNumId w:val="3"/>
   </w:num>
 </w:numbering>
 </file>
@@ -3465,4 +4805,16 @@
     </a:ext>
   </a:extLst>
 </a:theme>
+</file>
+
+<file path=customXml/item1.xml><?xml version="1.0" encoding="utf-8"?>
+<b:Sources xmlns:b="http://schemas.openxmlformats.org/officeDocument/2006/bibliography" xmlns="http://schemas.openxmlformats.org/officeDocument/2006/bibliography" SelectedStyle="\APASixthEditionOfficeOnline.xsl" StyleName="APA" Version="6"/>
+</file>
+
+<file path=customXml/itemProps1.xml><?xml version="1.0" encoding="utf-8"?>
+<ds:datastoreItem xmlns:ds="http://schemas.openxmlformats.org/officeDocument/2006/customXml" ds:itemID="{E2533927-978A-4E7D-9D40-CC920D2E3AFF}">
+  <ds:schemaRefs>
+    <ds:schemaRef ds:uri="http://schemas.openxmlformats.org/officeDocument/2006/bibliography"/>
+  </ds:schemaRefs>
+</ds:datastoreItem>
 </file>
</xml_diff>